<commit_message>
Auto update: Wed 02/26/2025 14:09:42.56
</commit_message>
<xml_diff>
--- a/SNS/LAB/Report/report_2.docx
+++ b/SNS/LAB/Report/report_2.docx
@@ -107,6 +107,7 @@
       <w:r>
         <w:rPr>
           <w:rFonts w:ascii="Courier New" w:hAnsi="Courier New" w:cs="Courier New"/>
+          <w:noProof/>
         </w:rPr>
         <w:drawing>
           <wp:inline distT="0" distB="0" distL="0" distR="0" wp14:anchorId="6E908455" wp14:editId="3DDAA25E">
@@ -182,17 +183,7 @@
           <w:sz w:val="32"/>
           <w:szCs w:val="32"/>
         </w:rPr>
-        <w:t xml:space="preserve"> 0</w:t>
-      </w:r>
-      <w:r>
-        <w:rPr>
-          <w:rFonts w:ascii="Courier New" w:hAnsi="Courier New" w:cs="Courier New"/>
-          <w:b/>
-          <w:bCs/>
-          <w:sz w:val="32"/>
-          <w:szCs w:val="32"/>
-        </w:rPr>
-        <w:t>2</w:t>
+        <w:t xml:space="preserve"> 02</w:t>
       </w:r>
     </w:p>
     <w:p>
@@ -312,6 +303,7 @@
       <w:r>
         <w:rPr>
           <w:rFonts w:ascii="Courier New" w:hAnsi="Courier New" w:cs="Courier New"/>
+          <w:noProof/>
         </w:rPr>
         <w:drawing>
           <wp:inline distT="0" distB="0" distL="0" distR="0" wp14:anchorId="6DFE9E05" wp14:editId="327311A1">
@@ -546,6 +538,7 @@
       <w:r>
         <w:rPr>
           <w:rFonts w:ascii="Courier New" w:hAnsi="Courier New" w:cs="Courier New"/>
+          <w:noProof/>
         </w:rPr>
         <w:drawing>
           <wp:inline distT="0" distB="0" distL="0" distR="0" wp14:anchorId="0CE91BDE" wp14:editId="04AD5AF4">
@@ -609,8 +602,9 @@
           <w:sz w:val="32"/>
           <w:szCs w:val="32"/>
         </w:rPr>
-        <w:t>In</w:t>
-      </w:r>
+        <w:t>In_lab</w:t>
+      </w:r>
+      <w:proofErr w:type="spellEnd"/>
       <w:r>
         <w:rPr>
           <w:rFonts w:ascii="Courier New" w:hAnsi="Courier New" w:cs="Courier New"/>
@@ -619,28 +613,7 @@
           <w:sz w:val="32"/>
           <w:szCs w:val="32"/>
         </w:rPr>
-        <w:t>_lab</w:t>
-      </w:r>
-      <w:proofErr w:type="spellEnd"/>
-      <w:r>
-        <w:rPr>
-          <w:rFonts w:ascii="Courier New" w:hAnsi="Courier New" w:cs="Courier New"/>
-          <w:b/>
-          <w:bCs/>
-          <w:sz w:val="32"/>
-          <w:szCs w:val="32"/>
-        </w:rPr>
-        <w:t xml:space="preserve"> 0</w:t>
-      </w:r>
-      <w:r>
-        <w:rPr>
-          <w:rFonts w:ascii="Courier New" w:hAnsi="Courier New" w:cs="Courier New"/>
-          <w:b/>
-          <w:bCs/>
-          <w:sz w:val="32"/>
-          <w:szCs w:val="32"/>
-        </w:rPr>
-        <w:t>1</w:t>
+        <w:t xml:space="preserve"> 01</w:t>
       </w:r>
     </w:p>
     <w:p>
@@ -679,21 +652,7 @@
         <w:rPr>
           <w:rFonts w:ascii="Courier New" w:hAnsi="Courier New" w:cs="Courier New"/>
         </w:rPr>
-        <w:t>x=</w:t>
-      </w:r>
-      <w:proofErr w:type="gramStart"/>
-      <w:r>
-        <w:rPr>
-          <w:rFonts w:ascii="Courier New" w:hAnsi="Courier New" w:cs="Courier New"/>
-        </w:rPr>
-        <w:t>cos</w:t>
-      </w:r>
-      <w:proofErr w:type="gramEnd"/>
-      <w:r>
-        <w:rPr>
-          <w:rFonts w:ascii="Courier New" w:hAnsi="Courier New" w:cs="Courier New"/>
-        </w:rPr>
-        <w:t>(t)</w:t>
+        <w:t>x=cos(t)</w:t>
       </w:r>
     </w:p>
     <w:p>
@@ -746,21 +705,7 @@
         <w:rPr>
           <w:rFonts w:ascii="Courier New" w:hAnsi="Courier New" w:cs="Courier New"/>
         </w:rPr>
-        <w:t>title(' continuous  time  signal x=</w:t>
-      </w:r>
-      <w:proofErr w:type="gramStart"/>
-      <w:r>
-        <w:rPr>
-          <w:rFonts w:ascii="Courier New" w:hAnsi="Courier New" w:cs="Courier New"/>
-        </w:rPr>
-        <w:t>cos</w:t>
-      </w:r>
-      <w:proofErr w:type="gramEnd"/>
-      <w:r>
-        <w:rPr>
-          <w:rFonts w:ascii="Courier New" w:hAnsi="Courier New" w:cs="Courier New"/>
-        </w:rPr>
-        <w:t>(t)')</w:t>
+        <w:t>title(' continuous  time  signal x=cos(t)')</w:t>
       </w:r>
     </w:p>
     <w:p>
@@ -814,6 +759,7 @@
       <w:r>
         <w:rPr>
           <w:rFonts w:ascii="Courier New" w:hAnsi="Courier New" w:cs="Courier New"/>
+          <w:noProof/>
         </w:rPr>
         <w:lastRenderedPageBreak/>
         <w:drawing>
@@ -883,17 +829,7 @@
           <w:sz w:val="32"/>
           <w:szCs w:val="32"/>
         </w:rPr>
-        <w:t xml:space="preserve"> 0</w:t>
-      </w:r>
-      <w:r>
-        <w:rPr>
-          <w:rFonts w:ascii="Courier New" w:hAnsi="Courier New" w:cs="Courier New"/>
-          <w:b/>
-          <w:bCs/>
-          <w:sz w:val="32"/>
-          <w:szCs w:val="32"/>
-        </w:rPr>
-        <w:t>2</w:t>
+        <w:t xml:space="preserve"> 02</w:t>
       </w:r>
     </w:p>
     <w:p>
@@ -985,21 +921,7 @@
         <w:rPr>
           <w:rFonts w:ascii="Courier New" w:hAnsi="Courier New" w:cs="Courier New"/>
         </w:rPr>
-        <w:t>title(' continuous  time  signal x=</w:t>
-      </w:r>
-      <w:proofErr w:type="gramStart"/>
-      <w:r>
-        <w:rPr>
-          <w:rFonts w:ascii="Courier New" w:hAnsi="Courier New" w:cs="Courier New"/>
-        </w:rPr>
-        <w:t>cos</w:t>
-      </w:r>
-      <w:proofErr w:type="gramEnd"/>
-      <w:r>
-        <w:rPr>
-          <w:rFonts w:ascii="Courier New" w:hAnsi="Courier New" w:cs="Courier New"/>
-        </w:rPr>
-        <w:t>(t)')</w:t>
+        <w:t>title(' continuous  time  signal x=cos(t)')</w:t>
       </w:r>
     </w:p>
     <w:p>
@@ -1053,6 +975,7 @@
       <w:r>
         <w:rPr>
           <w:rFonts w:ascii="Courier New" w:hAnsi="Courier New" w:cs="Courier New"/>
+          <w:noProof/>
         </w:rPr>
         <w:drawing>
           <wp:inline distT="0" distB="0" distL="0" distR="0" wp14:anchorId="70B0BC6B" wp14:editId="52972C0F">
@@ -1121,9 +1044,318 @@
           <w:sz w:val="32"/>
           <w:szCs w:val="32"/>
         </w:rPr>
-        <w:t xml:space="preserve"> 0</w:t>
-      </w:r>
-      <w:r>
+        <w:t xml:space="preserve"> 03</w:t>
+      </w:r>
+    </w:p>
+    <w:p>
+      <w:pPr>
+        <w:rPr>
+          <w:rFonts w:ascii="Courier New" w:hAnsi="Courier New" w:cs="Courier New"/>
+        </w:rPr>
+      </w:pPr>
+      <w:r>
+        <w:rPr>
+          <w:rFonts w:ascii="Courier New" w:hAnsi="Courier New" w:cs="Courier New"/>
+        </w:rPr>
+        <w:t>%1</w:t>
+      </w:r>
+    </w:p>
+    <w:p>
+      <w:pPr>
+        <w:rPr>
+          <w:rFonts w:ascii="Courier New" w:hAnsi="Courier New" w:cs="Courier New"/>
+        </w:rPr>
+      </w:pPr>
+      <w:r>
+        <w:rPr>
+          <w:rFonts w:ascii="Courier New" w:hAnsi="Courier New" w:cs="Courier New"/>
+        </w:rPr>
+        <w:t>t1=-113:0.1:113</w:t>
+      </w:r>
+    </w:p>
+    <w:p>
+      <w:pPr>
+        <w:rPr>
+          <w:rFonts w:ascii="Courier New" w:hAnsi="Courier New" w:cs="Courier New"/>
+        </w:rPr>
+      </w:pPr>
+      <w:r>
+        <w:rPr>
+          <w:rFonts w:ascii="Courier New" w:hAnsi="Courier New" w:cs="Courier New"/>
+        </w:rPr>
+        <w:t>x1=cos(t1)</w:t>
+      </w:r>
+    </w:p>
+    <w:p>
+      <w:pPr>
+        <w:rPr>
+          <w:rFonts w:ascii="Courier New" w:hAnsi="Courier New" w:cs="Courier New"/>
+        </w:rPr>
+      </w:pPr>
+      <w:r>
+        <w:rPr>
+          <w:rFonts w:ascii="Courier New" w:hAnsi="Courier New" w:cs="Courier New"/>
+        </w:rPr>
+        <w:t>%2</w:t>
+      </w:r>
+    </w:p>
+    <w:p>
+      <w:pPr>
+        <w:rPr>
+          <w:rFonts w:ascii="Courier New" w:hAnsi="Courier New" w:cs="Courier New"/>
+        </w:rPr>
+      </w:pPr>
+      <w:r>
+        <w:rPr>
+          <w:rFonts w:ascii="Courier New" w:hAnsi="Courier New" w:cs="Courier New"/>
+        </w:rPr>
+        <w:t>n1=-113:0.1:113</w:t>
+      </w:r>
+    </w:p>
+    <w:p>
+      <w:pPr>
+        <w:rPr>
+          <w:rFonts w:ascii="Courier New" w:hAnsi="Courier New" w:cs="Courier New"/>
+        </w:rPr>
+      </w:pPr>
+      <w:r>
+        <w:rPr>
+          <w:rFonts w:ascii="Courier New" w:hAnsi="Courier New" w:cs="Courier New"/>
+        </w:rPr>
+        <w:t>x2=cos(n1)</w:t>
+      </w:r>
+    </w:p>
+    <w:p>
+      <w:pPr>
+        <w:rPr>
+          <w:rFonts w:ascii="Courier New" w:hAnsi="Courier New" w:cs="Courier New"/>
+        </w:rPr>
+      </w:pPr>
+      <w:r>
+        <w:rPr>
+          <w:rFonts w:ascii="Courier New" w:hAnsi="Courier New" w:cs="Courier New"/>
+        </w:rPr>
+        <w:t>% Plot both on the same figure</w:t>
+      </w:r>
+    </w:p>
+    <w:p>
+      <w:pPr>
+        <w:rPr>
+          <w:rFonts w:ascii="Courier New" w:hAnsi="Courier New" w:cs="Courier New"/>
+        </w:rPr>
+      </w:pPr>
+      <w:r>
+        <w:rPr>
+          <w:rFonts w:ascii="Courier New" w:hAnsi="Courier New" w:cs="Courier New"/>
+        </w:rPr>
+        <w:t>figure;</w:t>
+      </w:r>
+    </w:p>
+    <w:p>
+      <w:pPr>
+        <w:rPr>
+          <w:rFonts w:ascii="Courier New" w:hAnsi="Courier New" w:cs="Courier New"/>
+        </w:rPr>
+      </w:pPr>
+      <w:r>
+        <w:rPr>
+          <w:rFonts w:ascii="Courier New" w:hAnsi="Courier New" w:cs="Courier New"/>
+        </w:rPr>
+        <w:t>plot(t1, x1, 'b-', '</w:t>
+      </w:r>
+      <w:proofErr w:type="spellStart"/>
+      <w:r>
+        <w:rPr>
+          <w:rFonts w:ascii="Courier New" w:hAnsi="Courier New" w:cs="Courier New"/>
+        </w:rPr>
+        <w:t>LineWidth</w:t>
+      </w:r>
+      <w:proofErr w:type="spellEnd"/>
+      <w:r>
+        <w:rPr>
+          <w:rFonts w:ascii="Courier New" w:hAnsi="Courier New" w:cs="Courier New"/>
+        </w:rPr>
+        <w:t xml:space="preserve">', 1.5); % Blue solid line for </w:t>
+      </w:r>
+      <w:proofErr w:type="spellStart"/>
+      <w:r>
+        <w:rPr>
+          <w:rFonts w:ascii="Courier New" w:hAnsi="Courier New" w:cs="Courier New"/>
+        </w:rPr>
+        <w:t>linspace</w:t>
+      </w:r>
+      <w:proofErr w:type="spellEnd"/>
+    </w:p>
+    <w:p>
+      <w:pPr>
+        <w:rPr>
+          <w:rFonts w:ascii="Courier New" w:hAnsi="Courier New" w:cs="Courier New"/>
+        </w:rPr>
+      </w:pPr>
+      <w:r>
+        <w:rPr>
+          <w:rFonts w:ascii="Courier New" w:hAnsi="Courier New" w:cs="Courier New"/>
+        </w:rPr>
+        <w:t>hold on;</w:t>
+      </w:r>
+    </w:p>
+    <w:p>
+      <w:pPr>
+        <w:rPr>
+          <w:rFonts w:ascii="Courier New" w:hAnsi="Courier New" w:cs="Courier New"/>
+        </w:rPr>
+      </w:pPr>
+      <w:r>
+        <w:rPr>
+          <w:rFonts w:ascii="Courier New" w:hAnsi="Courier New" w:cs="Courier New"/>
+        </w:rPr>
+        <w:t>stem(n1, x2, '</w:t>
+      </w:r>
+      <w:proofErr w:type="spellStart"/>
+      <w:r>
+        <w:rPr>
+          <w:rFonts w:ascii="Courier New" w:hAnsi="Courier New" w:cs="Courier New"/>
+        </w:rPr>
+        <w:t>ro</w:t>
+      </w:r>
+      <w:proofErr w:type="spellEnd"/>
+      <w:r>
+        <w:rPr>
+          <w:rFonts w:ascii="Courier New" w:hAnsi="Courier New" w:cs="Courier New"/>
+        </w:rPr>
+        <w:t>', '</w:t>
+      </w:r>
+      <w:proofErr w:type="spellStart"/>
+      <w:r>
+        <w:rPr>
+          <w:rFonts w:ascii="Courier New" w:hAnsi="Courier New" w:cs="Courier New"/>
+        </w:rPr>
+        <w:t>MarkerSize</w:t>
+      </w:r>
+      <w:proofErr w:type="spellEnd"/>
+      <w:r>
+        <w:rPr>
+          <w:rFonts w:ascii="Courier New" w:hAnsi="Courier New" w:cs="Courier New"/>
+        </w:rPr>
+        <w:t>', 4);  % Red circles for colon operator points</w:t>
+      </w:r>
+    </w:p>
+    <w:p>
+      <w:pPr>
+        <w:rPr>
+          <w:rFonts w:ascii="Courier New" w:hAnsi="Courier New" w:cs="Courier New"/>
+        </w:rPr>
+      </w:pPr>
+      <w:r>
+        <w:rPr>
+          <w:rFonts w:ascii="Courier New" w:hAnsi="Courier New" w:cs="Courier New"/>
+        </w:rPr>
+        <w:t>hold off;</w:t>
+      </w:r>
+    </w:p>
+    <w:p>
+      <w:pPr>
+        <w:rPr>
+          <w:rFonts w:ascii="Courier New" w:hAnsi="Courier New" w:cs="Courier New"/>
+        </w:rPr>
+      </w:pPr>
+      <w:r>
+        <w:rPr>
+          <w:rFonts w:ascii="Courier New" w:hAnsi="Courier New" w:cs="Courier New"/>
+        </w:rPr>
+        <w:t>axis([-10 10 -1 1])</w:t>
+      </w:r>
+    </w:p>
+    <w:p>
+      <w:pPr>
+        <w:rPr>
+          <w:rFonts w:ascii="Courier New" w:hAnsi="Courier New" w:cs="Courier New"/>
+        </w:rPr>
+      </w:pPr>
+    </w:p>
+    <w:p>
+      <w:pPr>
+        <w:rPr>
+          <w:rFonts w:ascii="Courier New" w:hAnsi="Courier New" w:cs="Courier New"/>
+        </w:rPr>
+      </w:pPr>
+      <w:r>
+        <w:rPr>
+          <w:rFonts w:ascii="Courier New" w:hAnsi="Courier New" w:cs="Courier New"/>
+        </w:rPr>
+        <w:t>% Labels and title</w:t>
+      </w:r>
+    </w:p>
+    <w:p>
+      <w:pPr>
+        <w:rPr>
+          <w:rFonts w:ascii="Courier New" w:hAnsi="Courier New" w:cs="Courier New"/>
+        </w:rPr>
+      </w:pPr>
+      <w:proofErr w:type="spellStart"/>
+      <w:r>
+        <w:rPr>
+          <w:rFonts w:ascii="Courier New" w:hAnsi="Courier New" w:cs="Courier New"/>
+        </w:rPr>
+        <w:t>xlabel</w:t>
+      </w:r>
+      <w:proofErr w:type="spellEnd"/>
+      <w:r>
+        <w:rPr>
+          <w:rFonts w:ascii="Courier New" w:hAnsi="Courier New" w:cs="Courier New"/>
+        </w:rPr>
+        <w:t>('Time');</w:t>
+      </w:r>
+    </w:p>
+    <w:p>
+      <w:pPr>
+        <w:rPr>
+          <w:rFonts w:ascii="Courier New" w:hAnsi="Courier New" w:cs="Courier New"/>
+        </w:rPr>
+      </w:pPr>
+      <w:proofErr w:type="spellStart"/>
+      <w:r>
+        <w:rPr>
+          <w:rFonts w:ascii="Courier New" w:hAnsi="Courier New" w:cs="Courier New"/>
+        </w:rPr>
+        <w:t>ylabel</w:t>
+      </w:r>
+      <w:proofErr w:type="spellEnd"/>
+      <w:r>
+        <w:rPr>
+          <w:rFonts w:ascii="Courier New" w:hAnsi="Courier New" w:cs="Courier New"/>
+        </w:rPr>
+        <w:t>('Amplitude');</w:t>
+      </w:r>
+    </w:p>
+    <w:p>
+      <w:pPr>
+        <w:rPr>
+          <w:rFonts w:ascii="Courier New" w:hAnsi="Courier New" w:cs="Courier New"/>
+        </w:rPr>
+      </w:pPr>
+      <w:r>
+        <w:rPr>
+          <w:rFonts w:ascii="Courier New" w:hAnsi="Courier New" w:cs="Courier New"/>
+        </w:rPr>
+        <w:t>title('Comparison of CT vs DT');</w:t>
+      </w:r>
+    </w:p>
+    <w:p>
+      <w:pPr>
+        <w:rPr>
+          <w:rFonts w:ascii="Courier New" w:hAnsi="Courier New" w:cs="Courier New"/>
+        </w:rPr>
+      </w:pPr>
+      <w:r>
+        <w:rPr>
+          <w:rFonts w:ascii="Courier New" w:hAnsi="Courier New" w:cs="Courier New"/>
+        </w:rPr>
+        <w:t>grid on;</w:t>
+      </w:r>
+    </w:p>
+    <w:p>
+      <w:pPr>
         <w:rPr>
           <w:rFonts w:ascii="Courier New" w:hAnsi="Courier New" w:cs="Courier New"/>
           <w:b/>
@@ -1131,331 +1363,13 @@
           <w:sz w:val="32"/>
           <w:szCs w:val="32"/>
         </w:rPr>
-        <w:t>3</w:t>
-      </w:r>
-    </w:p>
-    <w:p>
-      <w:pPr>
-        <w:rPr>
-          <w:rFonts w:ascii="Courier New" w:hAnsi="Courier New" w:cs="Courier New"/>
-        </w:rPr>
-      </w:pPr>
-      <w:r>
-        <w:rPr>
-          <w:rFonts w:ascii="Courier New" w:hAnsi="Courier New" w:cs="Courier New"/>
-        </w:rPr>
-        <w:t>%1</w:t>
-      </w:r>
-    </w:p>
-    <w:p>
-      <w:pPr>
-        <w:rPr>
-          <w:rFonts w:ascii="Courier New" w:hAnsi="Courier New" w:cs="Courier New"/>
-        </w:rPr>
-      </w:pPr>
-      <w:r>
-        <w:rPr>
-          <w:rFonts w:ascii="Courier New" w:hAnsi="Courier New" w:cs="Courier New"/>
-        </w:rPr>
-        <w:t>t1=-113:0.1:113</w:t>
-      </w:r>
-    </w:p>
-    <w:p>
-      <w:pPr>
-        <w:rPr>
-          <w:rFonts w:ascii="Courier New" w:hAnsi="Courier New" w:cs="Courier New"/>
-        </w:rPr>
-      </w:pPr>
-      <w:r>
-        <w:rPr>
-          <w:rFonts w:ascii="Courier New" w:hAnsi="Courier New" w:cs="Courier New"/>
-        </w:rPr>
-        <w:t>x1=cos(t1)</w:t>
-      </w:r>
-    </w:p>
-    <w:p>
-      <w:pPr>
-        <w:rPr>
-          <w:rFonts w:ascii="Courier New" w:hAnsi="Courier New" w:cs="Courier New"/>
-        </w:rPr>
-      </w:pPr>
-      <w:r>
-        <w:rPr>
-          <w:rFonts w:ascii="Courier New" w:hAnsi="Courier New" w:cs="Courier New"/>
-        </w:rPr>
-        <w:t>%2</w:t>
-      </w:r>
-    </w:p>
-    <w:p>
-      <w:pPr>
-        <w:rPr>
-          <w:rFonts w:ascii="Courier New" w:hAnsi="Courier New" w:cs="Courier New"/>
-        </w:rPr>
-      </w:pPr>
-      <w:r>
-        <w:rPr>
-          <w:rFonts w:ascii="Courier New" w:hAnsi="Courier New" w:cs="Courier New"/>
-        </w:rPr>
-        <w:t>n1=-113:0.1:113</w:t>
-      </w:r>
-    </w:p>
-    <w:p>
-      <w:pPr>
-        <w:rPr>
-          <w:rFonts w:ascii="Courier New" w:hAnsi="Courier New" w:cs="Courier New"/>
-        </w:rPr>
-      </w:pPr>
-      <w:r>
-        <w:rPr>
-          <w:rFonts w:ascii="Courier New" w:hAnsi="Courier New" w:cs="Courier New"/>
-        </w:rPr>
-        <w:t>x2=cos(n1)</w:t>
-      </w:r>
-    </w:p>
-    <w:p>
-      <w:pPr>
-        <w:rPr>
-          <w:rFonts w:ascii="Courier New" w:hAnsi="Courier New" w:cs="Courier New"/>
-        </w:rPr>
-      </w:pPr>
-      <w:r>
-        <w:rPr>
-          <w:rFonts w:ascii="Courier New" w:hAnsi="Courier New" w:cs="Courier New"/>
-        </w:rPr>
-        <w:t>% Plot both on the same figure</w:t>
-      </w:r>
-    </w:p>
-    <w:p>
-      <w:pPr>
-        <w:rPr>
-          <w:rFonts w:ascii="Courier New" w:hAnsi="Courier New" w:cs="Courier New"/>
-        </w:rPr>
-      </w:pPr>
-      <w:r>
-        <w:rPr>
-          <w:rFonts w:ascii="Courier New" w:hAnsi="Courier New" w:cs="Courier New"/>
-        </w:rPr>
-        <w:t>figure;</w:t>
-      </w:r>
-    </w:p>
-    <w:p>
-      <w:pPr>
-        <w:rPr>
-          <w:rFonts w:ascii="Courier New" w:hAnsi="Courier New" w:cs="Courier New"/>
-        </w:rPr>
-      </w:pPr>
-      <w:r>
-        <w:rPr>
-          <w:rFonts w:ascii="Courier New" w:hAnsi="Courier New" w:cs="Courier New"/>
-        </w:rPr>
-        <w:t>plot(t1, x1, 'b-', '</w:t>
-      </w:r>
-      <w:proofErr w:type="spellStart"/>
-      <w:r>
-        <w:rPr>
-          <w:rFonts w:ascii="Courier New" w:hAnsi="Courier New" w:cs="Courier New"/>
-        </w:rPr>
-        <w:t>LineWidth</w:t>
-      </w:r>
-      <w:proofErr w:type="spellEnd"/>
-      <w:r>
-        <w:rPr>
-          <w:rFonts w:ascii="Courier New" w:hAnsi="Courier New" w:cs="Courier New"/>
-        </w:rPr>
-        <w:t xml:space="preserve">', 1.5); % Blue solid line for </w:t>
-      </w:r>
-      <w:proofErr w:type="spellStart"/>
-      <w:r>
-        <w:rPr>
-          <w:rFonts w:ascii="Courier New" w:hAnsi="Courier New" w:cs="Courier New"/>
-        </w:rPr>
-        <w:t>linspace</w:t>
-      </w:r>
-      <w:proofErr w:type="spellEnd"/>
-    </w:p>
-    <w:p>
-      <w:pPr>
-        <w:rPr>
-          <w:rFonts w:ascii="Courier New" w:hAnsi="Courier New" w:cs="Courier New"/>
-        </w:rPr>
-      </w:pPr>
-      <w:r>
-        <w:rPr>
-          <w:rFonts w:ascii="Courier New" w:hAnsi="Courier New" w:cs="Courier New"/>
-        </w:rPr>
-        <w:t>hold on;</w:t>
-      </w:r>
-    </w:p>
-    <w:p>
-      <w:pPr>
-        <w:rPr>
-          <w:rFonts w:ascii="Courier New" w:hAnsi="Courier New" w:cs="Courier New"/>
-        </w:rPr>
-      </w:pPr>
-      <w:r>
-        <w:rPr>
-          <w:rFonts w:ascii="Courier New" w:hAnsi="Courier New" w:cs="Courier New"/>
-        </w:rPr>
-        <w:t>stem(n1, x2, '</w:t>
-      </w:r>
-      <w:proofErr w:type="spellStart"/>
-      <w:r>
-        <w:rPr>
-          <w:rFonts w:ascii="Courier New" w:hAnsi="Courier New" w:cs="Courier New"/>
-        </w:rPr>
-        <w:t>ro</w:t>
-      </w:r>
-      <w:proofErr w:type="spellEnd"/>
-      <w:r>
-        <w:rPr>
-          <w:rFonts w:ascii="Courier New" w:hAnsi="Courier New" w:cs="Courier New"/>
-        </w:rPr>
-        <w:t>', '</w:t>
-      </w:r>
-      <w:proofErr w:type="spellStart"/>
-      <w:r>
-        <w:rPr>
-          <w:rFonts w:ascii="Courier New" w:hAnsi="Courier New" w:cs="Courier New"/>
-        </w:rPr>
-        <w:t>MarkerSize</w:t>
-      </w:r>
-      <w:proofErr w:type="spellEnd"/>
-      <w:r>
-        <w:rPr>
-          <w:rFonts w:ascii="Courier New" w:hAnsi="Courier New" w:cs="Courier New"/>
-        </w:rPr>
-        <w:t>', 4);  % Red circles for colon operator points</w:t>
-      </w:r>
-    </w:p>
-    <w:p>
-      <w:pPr>
-        <w:rPr>
-          <w:rFonts w:ascii="Courier New" w:hAnsi="Courier New" w:cs="Courier New"/>
-        </w:rPr>
-      </w:pPr>
-      <w:r>
-        <w:rPr>
-          <w:rFonts w:ascii="Courier New" w:hAnsi="Courier New" w:cs="Courier New"/>
-        </w:rPr>
-        <w:t>hold off;</w:t>
-      </w:r>
-    </w:p>
-    <w:p>
-      <w:pPr>
-        <w:rPr>
-          <w:rFonts w:ascii="Courier New" w:hAnsi="Courier New" w:cs="Courier New"/>
-        </w:rPr>
-      </w:pPr>
-      <w:r>
-        <w:rPr>
-          <w:rFonts w:ascii="Courier New" w:hAnsi="Courier New" w:cs="Courier New"/>
-        </w:rPr>
-        <w:t>axis([-10 10 -1 1])</w:t>
-      </w:r>
-    </w:p>
-    <w:p>
-      <w:pPr>
-        <w:rPr>
-          <w:rFonts w:ascii="Courier New" w:hAnsi="Courier New" w:cs="Courier New"/>
-        </w:rPr>
-      </w:pPr>
-    </w:p>
-    <w:p>
-      <w:pPr>
-        <w:rPr>
-          <w:rFonts w:ascii="Courier New" w:hAnsi="Courier New" w:cs="Courier New"/>
-        </w:rPr>
-      </w:pPr>
-      <w:r>
-        <w:rPr>
-          <w:rFonts w:ascii="Courier New" w:hAnsi="Courier New" w:cs="Courier New"/>
-        </w:rPr>
-        <w:t>% Labels and title</w:t>
-      </w:r>
-    </w:p>
-    <w:p>
-      <w:pPr>
-        <w:rPr>
-          <w:rFonts w:ascii="Courier New" w:hAnsi="Courier New" w:cs="Courier New"/>
-        </w:rPr>
-      </w:pPr>
-      <w:proofErr w:type="spellStart"/>
-      <w:r>
-        <w:rPr>
-          <w:rFonts w:ascii="Courier New" w:hAnsi="Courier New" w:cs="Courier New"/>
-        </w:rPr>
-        <w:t>xlabel</w:t>
-      </w:r>
-      <w:proofErr w:type="spellEnd"/>
-      <w:r>
-        <w:rPr>
-          <w:rFonts w:ascii="Courier New" w:hAnsi="Courier New" w:cs="Courier New"/>
-        </w:rPr>
-        <w:t>('Time');</w:t>
-      </w:r>
-    </w:p>
-    <w:p>
-      <w:pPr>
-        <w:rPr>
-          <w:rFonts w:ascii="Courier New" w:hAnsi="Courier New" w:cs="Courier New"/>
-        </w:rPr>
-      </w:pPr>
-      <w:proofErr w:type="spellStart"/>
-      <w:r>
-        <w:rPr>
-          <w:rFonts w:ascii="Courier New" w:hAnsi="Courier New" w:cs="Courier New"/>
-        </w:rPr>
-        <w:t>ylabel</w:t>
-      </w:r>
-      <w:proofErr w:type="spellEnd"/>
-      <w:r>
-        <w:rPr>
-          <w:rFonts w:ascii="Courier New" w:hAnsi="Courier New" w:cs="Courier New"/>
-        </w:rPr>
-        <w:t>('Amplitude');</w:t>
-      </w:r>
-    </w:p>
-    <w:p>
-      <w:pPr>
-        <w:rPr>
-          <w:rFonts w:ascii="Courier New" w:hAnsi="Courier New" w:cs="Courier New"/>
-        </w:rPr>
-      </w:pPr>
-      <w:r>
-        <w:rPr>
-          <w:rFonts w:ascii="Courier New" w:hAnsi="Courier New" w:cs="Courier New"/>
-        </w:rPr>
-        <w:t>title('Comparison of CT vs DT');</w:t>
-      </w:r>
-    </w:p>
-    <w:p>
-      <w:pPr>
-        <w:rPr>
-          <w:rFonts w:ascii="Courier New" w:hAnsi="Courier New" w:cs="Courier New"/>
-        </w:rPr>
-      </w:pPr>
-      <w:r>
-        <w:rPr>
-          <w:rFonts w:ascii="Courier New" w:hAnsi="Courier New" w:cs="Courier New"/>
-        </w:rPr>
-        <w:t>grid on;</w:t>
-      </w:r>
-    </w:p>
-    <w:p>
-      <w:pPr>
+      </w:pPr>
+      <w:r>
         <w:rPr>
           <w:rFonts w:ascii="Courier New" w:hAnsi="Courier New" w:cs="Courier New"/>
           <w:b/>
           <w:bCs/>
-          <w:sz w:val="32"/>
-          <w:szCs w:val="32"/>
-        </w:rPr>
-      </w:pPr>
-      <w:r>
-        <w:rPr>
-          <w:rFonts w:ascii="Courier New" w:hAnsi="Courier New" w:cs="Courier New"/>
-          <w:b/>
-          <w:bCs/>
+          <w:noProof/>
           <w:sz w:val="32"/>
           <w:szCs w:val="32"/>
         </w:rPr>
@@ -1549,9 +1463,11 @@
           <w:sz w:val="32"/>
           <w:szCs w:val="32"/>
         </w:rPr>
-        <w:t xml:space="preserve"> 0</w:t>
-      </w:r>
-      <w:r>
+        <w:t xml:space="preserve"> 04</w:t>
+      </w:r>
+    </w:p>
+    <w:p>
+      <w:pPr>
         <w:rPr>
           <w:rFonts w:ascii="Courier New" w:hAnsi="Courier New" w:cs="Courier New"/>
           <w:b/>
@@ -1559,8 +1475,7 @@
           <w:sz w:val="32"/>
           <w:szCs w:val="32"/>
         </w:rPr>
-        <w:t>4</w:t>
-      </w:r>
+      </w:pPr>
     </w:p>
     <w:p>
       <w:pPr>
@@ -1572,9 +1487,8 @@
           <w:szCs w:val="32"/>
         </w:rPr>
       </w:pPr>
-    </w:p>
-    <w:p>
-      <w:pPr>
+      <w:proofErr w:type="spellStart"/>
+      <w:r>
         <w:rPr>
           <w:rFonts w:ascii="Courier New" w:hAnsi="Courier New" w:cs="Courier New"/>
           <w:b/>
@@ -1582,8 +1496,9 @@
           <w:sz w:val="32"/>
           <w:szCs w:val="32"/>
         </w:rPr>
-      </w:pPr>
-      <w:proofErr w:type="spellStart"/>
+        <w:t>In_lab</w:t>
+      </w:r>
+      <w:proofErr w:type="spellEnd"/>
       <w:r>
         <w:rPr>
           <w:rFonts w:ascii="Courier New" w:hAnsi="Courier New" w:cs="Courier New"/>
@@ -1592,28 +1507,7 @@
           <w:sz w:val="32"/>
           <w:szCs w:val="32"/>
         </w:rPr>
-        <w:t>In_lab</w:t>
-      </w:r>
-      <w:proofErr w:type="spellEnd"/>
-      <w:r>
-        <w:rPr>
-          <w:rFonts w:ascii="Courier New" w:hAnsi="Courier New" w:cs="Courier New"/>
-          <w:b/>
-          <w:bCs/>
-          <w:sz w:val="32"/>
-          <w:szCs w:val="32"/>
-        </w:rPr>
-        <w:t xml:space="preserve"> 0</w:t>
-      </w:r>
-      <w:r>
-        <w:rPr>
-          <w:rFonts w:ascii="Courier New" w:hAnsi="Courier New" w:cs="Courier New"/>
-          <w:b/>
-          <w:bCs/>
-          <w:sz w:val="32"/>
-          <w:szCs w:val="32"/>
-        </w:rPr>
-        <w:t>5</w:t>
+        <w:t xml:space="preserve"> 05</w:t>
       </w:r>
     </w:p>
     <w:p>
@@ -1845,6 +1739,7 @@
       <w:r>
         <w:rPr>
           <w:rFonts w:ascii="Courier New" w:hAnsi="Courier New" w:cs="Courier New"/>
+          <w:noProof/>
         </w:rPr>
         <w:drawing>
           <wp:inline distT="0" distB="0" distL="0" distR="0" wp14:anchorId="049DD5B2" wp14:editId="3CF97537">
@@ -1913,17 +1808,7 @@
           <w:sz w:val="32"/>
           <w:szCs w:val="32"/>
         </w:rPr>
-        <w:t xml:space="preserve"> 0</w:t>
-      </w:r>
-      <w:r>
-        <w:rPr>
-          <w:rFonts w:ascii="Courier New" w:hAnsi="Courier New" w:cs="Courier New"/>
-          <w:b/>
-          <w:bCs/>
-          <w:sz w:val="32"/>
-          <w:szCs w:val="32"/>
-        </w:rPr>
-        <w:t>6</w:t>
+        <w:t xml:space="preserve"> 06</w:t>
       </w:r>
     </w:p>
     <w:p>
@@ -1974,60 +1859,24 @@
           <w:sz w:val="18"/>
           <w:szCs w:val="18"/>
         </w:rPr>
-        <w:t xml:space="preserve">x1 = </w:t>
-      </w:r>
-      <w:proofErr w:type="gramStart"/>
-      <w:r>
-        <w:rPr>
-          <w:rFonts w:ascii="Courier New" w:hAnsi="Courier New" w:cs="Courier New"/>
-          <w:sz w:val="18"/>
-          <w:szCs w:val="18"/>
-        </w:rPr>
-        <w:t>cos</w:t>
-      </w:r>
-      <w:proofErr w:type="gramEnd"/>
-      <w:r>
-        <w:rPr>
-          <w:rFonts w:ascii="Courier New" w:hAnsi="Courier New" w:cs="Courier New"/>
-          <w:sz w:val="18"/>
-          <w:szCs w:val="18"/>
-        </w:rPr>
-        <w:t xml:space="preserve">(t);          </w:t>
-      </w:r>
-    </w:p>
-    <w:p>
-      <w:pPr>
-        <w:rPr>
-          <w:rFonts w:ascii="Courier New" w:hAnsi="Courier New" w:cs="Courier New"/>
-          <w:sz w:val="18"/>
-          <w:szCs w:val="18"/>
-        </w:rPr>
-      </w:pPr>
-      <w:r>
-        <w:rPr>
-          <w:rFonts w:ascii="Courier New" w:hAnsi="Courier New" w:cs="Courier New"/>
-          <w:sz w:val="18"/>
-          <w:szCs w:val="18"/>
-        </w:rPr>
-        <w:t>x2 = sin</w:t>
-      </w:r>
-      <w:proofErr w:type="gramStart"/>
-      <w:r>
-        <w:rPr>
-          <w:rFonts w:ascii="Courier New" w:hAnsi="Courier New" w:cs="Courier New"/>
-          <w:sz w:val="18"/>
-          <w:szCs w:val="18"/>
-        </w:rPr>
-        <w:t xml:space="preserve">(t </w:t>
-      </w:r>
-      <w:proofErr w:type="gramEnd"/>
-      <w:r>
-        <w:rPr>
-          <w:rFonts w:ascii="Courier New" w:hAnsi="Courier New" w:cs="Courier New"/>
-          <w:sz w:val="18"/>
-          <w:szCs w:val="18"/>
-        </w:rPr>
-        <w:t xml:space="preserve">+ pi/2);   </w:t>
+        <w:t xml:space="preserve">x1 = cos(t);          </w:t>
+      </w:r>
+    </w:p>
+    <w:p>
+      <w:pPr>
+        <w:rPr>
+          <w:rFonts w:ascii="Courier New" w:hAnsi="Courier New" w:cs="Courier New"/>
+          <w:sz w:val="18"/>
+          <w:szCs w:val="18"/>
+        </w:rPr>
+      </w:pPr>
+      <w:r>
+        <w:rPr>
+          <w:rFonts w:ascii="Courier New" w:hAnsi="Courier New" w:cs="Courier New"/>
+          <w:sz w:val="18"/>
+          <w:szCs w:val="18"/>
+        </w:rPr>
+        <w:t xml:space="preserve">x2 = sin(t + pi/2);   </w:t>
       </w:r>
     </w:p>
     <w:p>
@@ -2324,25 +2173,7 @@
           <w:sz w:val="18"/>
           <w:szCs w:val="18"/>
         </w:rPr>
-        <w:t>title('Shifted Sine Wave: sin</w:t>
-      </w:r>
-      <w:proofErr w:type="gramStart"/>
-      <w:r>
-        <w:rPr>
-          <w:rFonts w:ascii="Courier New" w:hAnsi="Courier New" w:cs="Courier New"/>
-          <w:sz w:val="18"/>
-          <w:szCs w:val="18"/>
-        </w:rPr>
-        <w:t xml:space="preserve">(t </w:t>
-      </w:r>
-      <w:proofErr w:type="gramEnd"/>
-      <w:r>
-        <w:rPr>
-          <w:rFonts w:ascii="Courier New" w:hAnsi="Courier New" w:cs="Courier New"/>
-          <w:sz w:val="18"/>
-          <w:szCs w:val="18"/>
-        </w:rPr>
-        <w:t>+ ?/2)');</w:t>
+        <w:t>title('Shifted Sine Wave: sin(t + ?/2)');</w:t>
       </w:r>
     </w:p>
     <w:p>
@@ -2373,6 +2204,7 @@
       <w:r>
         <w:rPr>
           <w:rFonts w:ascii="Courier New" w:hAnsi="Courier New" w:cs="Courier New"/>
+          <w:noProof/>
           <w:sz w:val="18"/>
           <w:szCs w:val="18"/>
         </w:rPr>
@@ -2443,17 +2275,7 @@
           <w:sz w:val="32"/>
           <w:szCs w:val="32"/>
         </w:rPr>
-        <w:t xml:space="preserve"> 0</w:t>
-      </w:r>
-      <w:r>
-        <w:rPr>
-          <w:rFonts w:ascii="Courier New" w:hAnsi="Courier New" w:cs="Courier New"/>
-          <w:b/>
-          <w:bCs/>
-          <w:sz w:val="32"/>
-          <w:szCs w:val="32"/>
-        </w:rPr>
-        <w:t>7</w:t>
+        <w:t xml:space="preserve"> 07</w:t>
       </w:r>
     </w:p>
     <w:p>
@@ -2813,21 +2635,7 @@
         <w:rPr>
           <w:rFonts w:ascii="Courier New" w:hAnsi="Courier New" w:cs="Courier New"/>
         </w:rPr>
-        <w:t>title('Signal x(t) = A e</w:t>
-      </w:r>
-      <w:proofErr w:type="gramStart"/>
-      <w:r>
-        <w:rPr>
-          <w:rFonts w:ascii="Courier New" w:hAnsi="Courier New" w:cs="Courier New"/>
-        </w:rPr>
-        <w:t>^{\</w:t>
-      </w:r>
-      <w:proofErr w:type="gramEnd"/>
-      <w:r>
-        <w:rPr>
-          <w:rFonts w:ascii="Courier New" w:hAnsi="Courier New" w:cs="Courier New"/>
-        </w:rPr>
-        <w:t>beta_1 t}');</w:t>
+        <w:t>title('Signal x(t) = A e^{\beta_1 t}');</w:t>
       </w:r>
     </w:p>
     <w:p>
@@ -2959,6 +2767,7 @@
       <w:r>
         <w:rPr>
           <w:rFonts w:ascii="Courier New" w:hAnsi="Courier New" w:cs="Courier New"/>
+          <w:noProof/>
         </w:rPr>
         <w:drawing>
           <wp:inline distT="0" distB="0" distL="0" distR="0" wp14:anchorId="4FAA3A56" wp14:editId="1155D93E">
@@ -3027,17 +2836,7 @@
           <w:sz w:val="32"/>
           <w:szCs w:val="32"/>
         </w:rPr>
-        <w:t xml:space="preserve"> 0</w:t>
-      </w:r>
-      <w:r>
-        <w:rPr>
-          <w:rFonts w:ascii="Courier New" w:hAnsi="Courier New" w:cs="Courier New"/>
-          <w:b/>
-          <w:bCs/>
-          <w:sz w:val="32"/>
-          <w:szCs w:val="32"/>
-        </w:rPr>
-        <w:t>8</w:t>
+        <w:t xml:space="preserve"> 08</w:t>
       </w:r>
     </w:p>
     <w:p>
@@ -3468,25 +3267,7 @@
           <w:sz w:val="18"/>
           <w:szCs w:val="18"/>
         </w:rPr>
-        <w:t xml:space="preserve">legend('Real Part: </w:t>
-      </w:r>
-      <w:proofErr w:type="gramStart"/>
-      <w:r>
-        <w:rPr>
-          <w:rFonts w:ascii="Courier New" w:hAnsi="Courier New" w:cs="Courier New"/>
-          <w:sz w:val="18"/>
-          <w:szCs w:val="18"/>
-        </w:rPr>
-        <w:t>cos(\</w:t>
-      </w:r>
-      <w:proofErr w:type="gramEnd"/>
-      <w:r>
-        <w:rPr>
-          <w:rFonts w:ascii="Courier New" w:hAnsi="Courier New" w:cs="Courier New"/>
-          <w:sz w:val="18"/>
-          <w:szCs w:val="18"/>
-        </w:rPr>
-        <w:t>pi t + \pi/3)', 'Imaginary Part: sin(\pi t + \pi/3)');</w:t>
+        <w:t>legend('Real Part: cos(\pi t + \pi/3)', 'Imaginary Part: sin(\pi t + \pi/3)');</w:t>
       </w:r>
     </w:p>
     <w:p>
@@ -3551,6 +3332,7 @@
       <w:r>
         <w:rPr>
           <w:rFonts w:ascii="Courier New" w:hAnsi="Courier New" w:cs="Courier New"/>
+          <w:noProof/>
           <w:sz w:val="18"/>
           <w:szCs w:val="18"/>
         </w:rPr>
@@ -3622,95 +3404,7 @@
           <w:sz w:val="32"/>
           <w:szCs w:val="32"/>
         </w:rPr>
-        <w:t xml:space="preserve"> 0</w:t>
-      </w:r>
-      <w:r>
-        <w:rPr>
-          <w:rFonts w:ascii="Courier New" w:hAnsi="Courier New" w:cs="Courier New"/>
-          <w:b/>
-          <w:bCs/>
-          <w:sz w:val="32"/>
-          <w:szCs w:val="32"/>
-        </w:rPr>
-        <w:t>9</w:t>
-      </w:r>
-    </w:p>
-    <w:p>
-      <w:pPr>
-        <w:rPr>
-          <w:rFonts w:ascii="Courier New" w:hAnsi="Courier New" w:cs="Courier New"/>
-          <w:sz w:val="18"/>
-          <w:szCs w:val="18"/>
-        </w:rPr>
-      </w:pPr>
-      <w:proofErr w:type="spellStart"/>
-      <w:r>
-        <w:rPr>
-          <w:rFonts w:ascii="Courier New" w:hAnsi="Courier New" w:cs="Courier New"/>
-          <w:sz w:val="18"/>
-          <w:szCs w:val="18"/>
-        </w:rPr>
-        <w:t>clc</w:t>
-      </w:r>
-      <w:proofErr w:type="spellEnd"/>
-      <w:r>
-        <w:rPr>
-          <w:rFonts w:ascii="Courier New" w:hAnsi="Courier New" w:cs="Courier New"/>
-          <w:sz w:val="18"/>
-          <w:szCs w:val="18"/>
-        </w:rPr>
-        <w:t>;</w:t>
-      </w:r>
-    </w:p>
-    <w:p>
-      <w:pPr>
-        <w:rPr>
-          <w:rFonts w:ascii="Courier New" w:hAnsi="Courier New" w:cs="Courier New"/>
-          <w:sz w:val="18"/>
-          <w:szCs w:val="18"/>
-        </w:rPr>
-      </w:pPr>
-      <w:r>
-        <w:rPr>
-          <w:rFonts w:ascii="Courier New" w:hAnsi="Courier New" w:cs="Courier New"/>
-          <w:sz w:val="18"/>
-          <w:szCs w:val="18"/>
-        </w:rPr>
-        <w:t>clear;</w:t>
-      </w:r>
-    </w:p>
-    <w:p>
-      <w:pPr>
-        <w:rPr>
-          <w:rFonts w:ascii="Courier New" w:hAnsi="Courier New" w:cs="Courier New"/>
-          <w:sz w:val="18"/>
-          <w:szCs w:val="18"/>
-        </w:rPr>
-      </w:pPr>
-      <w:r>
-        <w:rPr>
-          <w:rFonts w:ascii="Courier New" w:hAnsi="Courier New" w:cs="Courier New"/>
-          <w:sz w:val="18"/>
-          <w:szCs w:val="18"/>
-        </w:rPr>
-        <w:t>close all;</w:t>
-      </w:r>
-    </w:p>
-    <w:p>
-      <w:pPr>
-        <w:rPr>
-          <w:rFonts w:ascii="Courier New" w:hAnsi="Courier New" w:cs="Courier New"/>
-          <w:sz w:val="18"/>
-          <w:szCs w:val="18"/>
-        </w:rPr>
-      </w:pPr>
-      <w:r>
-        <w:rPr>
-          <w:rFonts w:ascii="Courier New" w:hAnsi="Courier New" w:cs="Courier New"/>
-          <w:sz w:val="18"/>
-          <w:szCs w:val="18"/>
-        </w:rPr>
-        <w:t xml:space="preserve"> </w:t>
+        <w:t xml:space="preserve"> 09</w:t>
       </w:r>
     </w:p>
     <w:p>
@@ -3744,23 +3438,6 @@
           <w:sz w:val="18"/>
           <w:szCs w:val="18"/>
         </w:rPr>
-        <w:t xml:space="preserve"> </w:t>
-      </w:r>
-    </w:p>
-    <w:p>
-      <w:pPr>
-        <w:rPr>
-          <w:rFonts w:ascii="Courier New" w:hAnsi="Courier New" w:cs="Courier New"/>
-          <w:sz w:val="18"/>
-          <w:szCs w:val="18"/>
-        </w:rPr>
-      </w:pPr>
-      <w:r>
-        <w:rPr>
-          <w:rFonts w:ascii="Courier New" w:hAnsi="Courier New" w:cs="Courier New"/>
-          <w:sz w:val="18"/>
-          <w:szCs w:val="18"/>
-        </w:rPr>
         <w:t>x=</w:t>
       </w:r>
       <w:proofErr w:type="spellStart"/>
@@ -3845,6 +3522,7 @@
       <w:r>
         <w:rPr>
           <w:rFonts w:ascii="Courier New" w:hAnsi="Courier New" w:cs="Courier New"/>
+          <w:noProof/>
           <w:sz w:val="18"/>
           <w:szCs w:val="18"/>
         </w:rPr>
@@ -3915,192 +3593,103 @@
           <w:sz w:val="32"/>
           <w:szCs w:val="32"/>
         </w:rPr>
+        <w:t xml:space="preserve"> 10</w:t>
+      </w:r>
+    </w:p>
+    <w:p>
+      <w:pPr>
+        <w:rPr>
+          <w:rFonts w:ascii="Courier New" w:hAnsi="Courier New" w:cs="Courier New"/>
+          <w:sz w:val="18"/>
+          <w:szCs w:val="18"/>
+        </w:rPr>
+      </w:pPr>
+    </w:p>
+    <w:p>
+      <w:pPr>
+        <w:rPr>
+          <w:rFonts w:ascii="Courier New" w:hAnsi="Courier New" w:cs="Courier New"/>
+          <w:sz w:val="18"/>
+          <w:szCs w:val="18"/>
+        </w:rPr>
+      </w:pPr>
+      <w:r>
+        <w:rPr>
+          <w:rFonts w:ascii="Courier New" w:hAnsi="Courier New" w:cs="Courier New"/>
+          <w:sz w:val="18"/>
+          <w:szCs w:val="18"/>
+        </w:rPr>
+        <w:t>t = -5:0.01:5;</w:t>
+      </w:r>
+    </w:p>
+    <w:p>
+      <w:pPr>
+        <w:rPr>
+          <w:rFonts w:ascii="Courier New" w:hAnsi="Courier New" w:cs="Courier New"/>
+          <w:sz w:val="18"/>
+          <w:szCs w:val="18"/>
+        </w:rPr>
+      </w:pPr>
+      <w:r>
+        <w:rPr>
+          <w:rFonts w:ascii="Courier New" w:hAnsi="Courier New" w:cs="Courier New"/>
+          <w:sz w:val="18"/>
+          <w:szCs w:val="18"/>
+        </w:rPr>
+        <w:t>t0 = 2;</w:t>
+      </w:r>
+    </w:p>
+    <w:p>
+      <w:pPr>
+        <w:rPr>
+          <w:rFonts w:ascii="Courier New" w:hAnsi="Courier New" w:cs="Courier New"/>
+          <w:sz w:val="18"/>
+          <w:szCs w:val="18"/>
+        </w:rPr>
+      </w:pPr>
+      <w:r>
+        <w:rPr>
+          <w:rFonts w:ascii="Courier New" w:hAnsi="Courier New" w:cs="Courier New"/>
+          <w:sz w:val="18"/>
+          <w:szCs w:val="18"/>
+        </w:rPr>
+        <w:t xml:space="preserve">x = </w:t>
+      </w:r>
+      <w:proofErr w:type="spellStart"/>
+      <w:r>
+        <w:rPr>
+          <w:rFonts w:ascii="Courier New" w:hAnsi="Courier New" w:cs="Courier New"/>
+          <w:sz w:val="18"/>
+          <w:szCs w:val="18"/>
+        </w:rPr>
+        <w:t>heaviside</w:t>
+      </w:r>
+      <w:proofErr w:type="spellEnd"/>
+      <w:r>
+        <w:rPr>
+          <w:rFonts w:ascii="Courier New" w:hAnsi="Courier New" w:cs="Courier New"/>
+          <w:sz w:val="18"/>
+          <w:szCs w:val="18"/>
+        </w:rPr>
+        <w:t>(t - t0);</w:t>
+      </w:r>
+    </w:p>
+    <w:p>
+      <w:pPr>
+        <w:rPr>
+          <w:rFonts w:ascii="Courier New" w:hAnsi="Courier New" w:cs="Courier New"/>
+          <w:sz w:val="18"/>
+          <w:szCs w:val="18"/>
+        </w:rPr>
+      </w:pPr>
+      <w:r>
+        <w:rPr>
+          <w:rFonts w:ascii="Courier New" w:hAnsi="Courier New" w:cs="Courier New"/>
+          <w:sz w:val="18"/>
+          <w:szCs w:val="18"/>
+        </w:rPr>
         <w:t xml:space="preserve"> </w:t>
       </w:r>
-      <w:r>
-        <w:rPr>
-          <w:rFonts w:ascii="Courier New" w:hAnsi="Courier New" w:cs="Courier New"/>
-          <w:b/>
-          <w:bCs/>
-          <w:sz w:val="32"/>
-          <w:szCs w:val="32"/>
-        </w:rPr>
-        <w:t>1</w:t>
-      </w:r>
-      <w:r>
-        <w:rPr>
-          <w:rFonts w:ascii="Courier New" w:hAnsi="Courier New" w:cs="Courier New"/>
-          <w:b/>
-          <w:bCs/>
-          <w:sz w:val="32"/>
-          <w:szCs w:val="32"/>
-        </w:rPr>
-        <w:t>0</w:t>
-      </w:r>
-    </w:p>
-    <w:p>
-      <w:pPr>
-        <w:rPr>
-          <w:rFonts w:ascii="Courier New" w:hAnsi="Courier New" w:cs="Courier New"/>
-          <w:sz w:val="18"/>
-          <w:szCs w:val="18"/>
-        </w:rPr>
-      </w:pPr>
-      <w:proofErr w:type="spellStart"/>
-      <w:r>
-        <w:rPr>
-          <w:rFonts w:ascii="Courier New" w:hAnsi="Courier New" w:cs="Courier New"/>
-          <w:sz w:val="18"/>
-          <w:szCs w:val="18"/>
-        </w:rPr>
-        <w:t>clc</w:t>
-      </w:r>
-      <w:proofErr w:type="spellEnd"/>
-      <w:r>
-        <w:rPr>
-          <w:rFonts w:ascii="Courier New" w:hAnsi="Courier New" w:cs="Courier New"/>
-          <w:sz w:val="18"/>
-          <w:szCs w:val="18"/>
-        </w:rPr>
-        <w:t>;</w:t>
-      </w:r>
-    </w:p>
-    <w:p>
-      <w:pPr>
-        <w:rPr>
-          <w:rFonts w:ascii="Courier New" w:hAnsi="Courier New" w:cs="Courier New"/>
-          <w:sz w:val="18"/>
-          <w:szCs w:val="18"/>
-        </w:rPr>
-      </w:pPr>
-      <w:r>
-        <w:rPr>
-          <w:rFonts w:ascii="Courier New" w:hAnsi="Courier New" w:cs="Courier New"/>
-          <w:sz w:val="18"/>
-          <w:szCs w:val="18"/>
-        </w:rPr>
-        <w:t>clear;</w:t>
-      </w:r>
-    </w:p>
-    <w:p>
-      <w:pPr>
-        <w:rPr>
-          <w:rFonts w:ascii="Courier New" w:hAnsi="Courier New" w:cs="Courier New"/>
-          <w:sz w:val="18"/>
-          <w:szCs w:val="18"/>
-        </w:rPr>
-      </w:pPr>
-      <w:r>
-        <w:rPr>
-          <w:rFonts w:ascii="Courier New" w:hAnsi="Courier New" w:cs="Courier New"/>
-          <w:sz w:val="18"/>
-          <w:szCs w:val="18"/>
-        </w:rPr>
-        <w:t>close all;</w:t>
-      </w:r>
-    </w:p>
-    <w:p>
-      <w:pPr>
-        <w:rPr>
-          <w:rFonts w:ascii="Courier New" w:hAnsi="Courier New" w:cs="Courier New"/>
-          <w:sz w:val="18"/>
-          <w:szCs w:val="18"/>
-        </w:rPr>
-      </w:pPr>
-      <w:r>
-        <w:rPr>
-          <w:rFonts w:ascii="Courier New" w:hAnsi="Courier New" w:cs="Courier New"/>
-          <w:sz w:val="18"/>
-          <w:szCs w:val="18"/>
-        </w:rPr>
-        <w:t xml:space="preserve"> </w:t>
-      </w:r>
-    </w:p>
-    <w:p>
-      <w:pPr>
-        <w:rPr>
-          <w:rFonts w:ascii="Courier New" w:hAnsi="Courier New" w:cs="Courier New"/>
-          <w:sz w:val="18"/>
-          <w:szCs w:val="18"/>
-        </w:rPr>
-      </w:pPr>
-      <w:r>
-        <w:rPr>
-          <w:rFonts w:ascii="Courier New" w:hAnsi="Courier New" w:cs="Courier New"/>
-          <w:sz w:val="18"/>
-          <w:szCs w:val="18"/>
-        </w:rPr>
-        <w:t>t = -5:0.01:5;</w:t>
-      </w:r>
-    </w:p>
-    <w:p>
-      <w:pPr>
-        <w:rPr>
-          <w:rFonts w:ascii="Courier New" w:hAnsi="Courier New" w:cs="Courier New"/>
-          <w:sz w:val="18"/>
-          <w:szCs w:val="18"/>
-        </w:rPr>
-      </w:pPr>
-      <w:r>
-        <w:rPr>
-          <w:rFonts w:ascii="Courier New" w:hAnsi="Courier New" w:cs="Courier New"/>
-          <w:sz w:val="18"/>
-          <w:szCs w:val="18"/>
-        </w:rPr>
-        <w:t>t0 = 2;</w:t>
-      </w:r>
-    </w:p>
-    <w:p>
-      <w:pPr>
-        <w:rPr>
-          <w:rFonts w:ascii="Courier New" w:hAnsi="Courier New" w:cs="Courier New"/>
-          <w:sz w:val="18"/>
-          <w:szCs w:val="18"/>
-        </w:rPr>
-      </w:pPr>
-      <w:r>
-        <w:rPr>
-          <w:rFonts w:ascii="Courier New" w:hAnsi="Courier New" w:cs="Courier New"/>
-          <w:sz w:val="18"/>
-          <w:szCs w:val="18"/>
-        </w:rPr>
-        <w:t xml:space="preserve">x = </w:t>
-      </w:r>
-      <w:proofErr w:type="spellStart"/>
-      <w:r>
-        <w:rPr>
-          <w:rFonts w:ascii="Courier New" w:hAnsi="Courier New" w:cs="Courier New"/>
-          <w:sz w:val="18"/>
-          <w:szCs w:val="18"/>
-        </w:rPr>
-        <w:t>heaviside</w:t>
-      </w:r>
-      <w:proofErr w:type="spellEnd"/>
-      <w:r>
-        <w:rPr>
-          <w:rFonts w:ascii="Courier New" w:hAnsi="Courier New" w:cs="Courier New"/>
-          <w:sz w:val="18"/>
-          <w:szCs w:val="18"/>
-        </w:rPr>
-        <w:t>(t - t0);</w:t>
-      </w:r>
-    </w:p>
-    <w:p>
-      <w:pPr>
-        <w:rPr>
-          <w:rFonts w:ascii="Courier New" w:hAnsi="Courier New" w:cs="Courier New"/>
-          <w:sz w:val="18"/>
-          <w:szCs w:val="18"/>
-        </w:rPr>
-      </w:pPr>
-      <w:r>
-        <w:rPr>
-          <w:rFonts w:ascii="Courier New" w:hAnsi="Courier New" w:cs="Courier New"/>
-          <w:sz w:val="18"/>
-          <w:szCs w:val="18"/>
-        </w:rPr>
-        <w:t xml:space="preserve"> </w:t>
-      </w:r>
     </w:p>
     <w:p>
       <w:pPr>
@@ -4165,6 +3754,7 @@
       <w:r>
         <w:rPr>
           <w:rFonts w:ascii="Courier New" w:hAnsi="Courier New" w:cs="Courier New"/>
+          <w:noProof/>
           <w:sz w:val="18"/>
           <w:szCs w:val="18"/>
         </w:rPr>
@@ -4235,241 +3825,94 @@
           <w:sz w:val="32"/>
           <w:szCs w:val="32"/>
         </w:rPr>
-        <w:t xml:space="preserve"> </w:t>
-      </w:r>
-      <w:r>
-        <w:rPr>
-          <w:rFonts w:ascii="Courier New" w:hAnsi="Courier New" w:cs="Courier New"/>
-          <w:b/>
-          <w:bCs/>
-          <w:sz w:val="32"/>
-          <w:szCs w:val="32"/>
-        </w:rPr>
-        <w:t>11</w:t>
-      </w:r>
-    </w:p>
-    <w:p>
-      <w:pPr>
-        <w:rPr>
-          <w:rFonts w:ascii="Courier New" w:hAnsi="Courier New" w:cs="Courier New"/>
-          <w:sz w:val="18"/>
-          <w:szCs w:val="18"/>
-        </w:rPr>
-      </w:pPr>
-      <w:proofErr w:type="spellStart"/>
-      <w:r>
-        <w:rPr>
-          <w:rFonts w:ascii="Courier New" w:hAnsi="Courier New" w:cs="Courier New"/>
-          <w:sz w:val="18"/>
-          <w:szCs w:val="18"/>
-        </w:rPr>
-        <w:t>clc</w:t>
-      </w:r>
-      <w:proofErr w:type="spellEnd"/>
-    </w:p>
-    <w:p>
-      <w:pPr>
-        <w:rPr>
-          <w:rFonts w:ascii="Courier New" w:hAnsi="Courier New" w:cs="Courier New"/>
-          <w:sz w:val="18"/>
-          <w:szCs w:val="18"/>
-        </w:rPr>
-      </w:pPr>
-      <w:r>
-        <w:rPr>
-          <w:rFonts w:ascii="Courier New" w:hAnsi="Courier New" w:cs="Courier New"/>
-          <w:sz w:val="18"/>
-          <w:szCs w:val="18"/>
-        </w:rPr>
-        <w:t xml:space="preserve">clear </w:t>
-      </w:r>
-    </w:p>
-    <w:p>
-      <w:pPr>
-        <w:rPr>
-          <w:rFonts w:ascii="Courier New" w:hAnsi="Courier New" w:cs="Courier New"/>
-          <w:sz w:val="18"/>
-          <w:szCs w:val="18"/>
-        </w:rPr>
-      </w:pPr>
-      <w:r>
-        <w:rPr>
-          <w:rFonts w:ascii="Courier New" w:hAnsi="Courier New" w:cs="Courier New"/>
-          <w:sz w:val="18"/>
-          <w:szCs w:val="18"/>
-        </w:rPr>
-        <w:t>% Define the time vector</w:t>
-      </w:r>
-    </w:p>
-    <w:p>
-      <w:pPr>
-        <w:rPr>
-          <w:rFonts w:ascii="Courier New" w:hAnsi="Courier New" w:cs="Courier New"/>
-          <w:sz w:val="18"/>
-          <w:szCs w:val="18"/>
-        </w:rPr>
-      </w:pPr>
-      <w:r>
-        <w:rPr>
-          <w:rFonts w:ascii="Courier New" w:hAnsi="Courier New" w:cs="Courier New"/>
-          <w:sz w:val="18"/>
-          <w:szCs w:val="18"/>
-        </w:rPr>
-        <w:t>t = -1:0.01:1;</w:t>
-      </w:r>
-    </w:p>
-    <w:p>
-      <w:pPr>
-        <w:rPr>
-          <w:rFonts w:ascii="Courier New" w:hAnsi="Courier New" w:cs="Courier New"/>
-          <w:sz w:val="18"/>
-          <w:szCs w:val="18"/>
-        </w:rPr>
-      </w:pPr>
-      <w:r>
-        <w:rPr>
-          <w:rFonts w:ascii="Courier New" w:hAnsi="Courier New" w:cs="Courier New"/>
-          <w:sz w:val="18"/>
-          <w:szCs w:val="18"/>
-        </w:rPr>
-        <w:t xml:space="preserve"> </w:t>
-      </w:r>
-    </w:p>
-    <w:p>
-      <w:pPr>
-        <w:rPr>
-          <w:rFonts w:ascii="Courier New" w:hAnsi="Courier New" w:cs="Courier New"/>
-          <w:sz w:val="18"/>
-          <w:szCs w:val="18"/>
-        </w:rPr>
-      </w:pPr>
-      <w:r>
-        <w:rPr>
-          <w:rFonts w:ascii="Courier New" w:hAnsi="Courier New" w:cs="Courier New"/>
-          <w:sz w:val="18"/>
-          <w:szCs w:val="18"/>
-        </w:rPr>
-        <w:t>% Create the unit impulse function</w:t>
-      </w:r>
-    </w:p>
-    <w:p>
-      <w:pPr>
-        <w:rPr>
-          <w:rFonts w:ascii="Courier New" w:hAnsi="Courier New" w:cs="Courier New"/>
-          <w:sz w:val="18"/>
-          <w:szCs w:val="18"/>
-        </w:rPr>
-      </w:pPr>
-      <w:r>
-        <w:rPr>
-          <w:rFonts w:ascii="Courier New" w:hAnsi="Courier New" w:cs="Courier New"/>
-          <w:sz w:val="18"/>
-          <w:szCs w:val="18"/>
-        </w:rPr>
-        <w:t>delta = t == 0;</w:t>
-      </w:r>
-    </w:p>
-    <w:p>
-      <w:pPr>
-        <w:rPr>
-          <w:rFonts w:ascii="Courier New" w:hAnsi="Courier New" w:cs="Courier New"/>
-          <w:sz w:val="18"/>
-          <w:szCs w:val="18"/>
-        </w:rPr>
-      </w:pPr>
-      <w:r>
-        <w:rPr>
-          <w:rFonts w:ascii="Courier New" w:hAnsi="Courier New" w:cs="Courier New"/>
-          <w:sz w:val="18"/>
-          <w:szCs w:val="18"/>
-        </w:rPr>
-        <w:t xml:space="preserve"> </w:t>
-      </w:r>
-    </w:p>
-    <w:p>
-      <w:pPr>
-        <w:rPr>
-          <w:rFonts w:ascii="Courier New" w:hAnsi="Courier New" w:cs="Courier New"/>
-          <w:sz w:val="18"/>
-          <w:szCs w:val="18"/>
-        </w:rPr>
-      </w:pPr>
-      <w:r>
-        <w:rPr>
-          <w:rFonts w:ascii="Courier New" w:hAnsi="Courier New" w:cs="Courier New"/>
-          <w:sz w:val="18"/>
-          <w:szCs w:val="18"/>
-        </w:rPr>
-        <w:t>% Plot the unit impulse function</w:t>
-      </w:r>
-    </w:p>
-    <w:p>
-      <w:pPr>
-        <w:rPr>
-          <w:rFonts w:ascii="Courier New" w:hAnsi="Courier New" w:cs="Courier New"/>
-          <w:sz w:val="18"/>
-          <w:szCs w:val="18"/>
-        </w:rPr>
-      </w:pPr>
-      <w:r>
-        <w:rPr>
-          <w:rFonts w:ascii="Courier New" w:hAnsi="Courier New" w:cs="Courier New"/>
-          <w:sz w:val="18"/>
-          <w:szCs w:val="18"/>
-        </w:rPr>
-        <w:t>figure;</w:t>
-      </w:r>
-    </w:p>
-    <w:p>
-      <w:pPr>
-        <w:rPr>
-          <w:rFonts w:ascii="Courier New" w:hAnsi="Courier New" w:cs="Courier New"/>
-          <w:sz w:val="18"/>
-          <w:szCs w:val="18"/>
-        </w:rPr>
-      </w:pPr>
-      <w:r>
-        <w:rPr>
-          <w:rFonts w:ascii="Courier New" w:hAnsi="Courier New" w:cs="Courier New"/>
-          <w:sz w:val="18"/>
-          <w:szCs w:val="18"/>
-        </w:rPr>
-        <w:t>stem(t, delta, '</w:t>
-      </w:r>
-      <w:proofErr w:type="spellStart"/>
-      <w:r>
-        <w:rPr>
-          <w:rFonts w:ascii="Courier New" w:hAnsi="Courier New" w:cs="Courier New"/>
-          <w:sz w:val="18"/>
-          <w:szCs w:val="18"/>
-        </w:rPr>
-        <w:t>LineWidth</w:t>
-      </w:r>
-      <w:proofErr w:type="spellEnd"/>
-      <w:r>
-        <w:rPr>
-          <w:rFonts w:ascii="Courier New" w:hAnsi="Courier New" w:cs="Courier New"/>
-          <w:sz w:val="18"/>
-          <w:szCs w:val="18"/>
-        </w:rPr>
-        <w:t>', 2);</w:t>
-      </w:r>
-    </w:p>
-    <w:p>
-      <w:pPr>
-        <w:rPr>
-          <w:rFonts w:ascii="Courier New" w:hAnsi="Courier New" w:cs="Courier New"/>
-          <w:sz w:val="18"/>
-          <w:szCs w:val="18"/>
-        </w:rPr>
-      </w:pPr>
-      <w:r>
-        <w:rPr>
-          <w:rFonts w:ascii="Courier New" w:hAnsi="Courier New" w:cs="Courier New"/>
-          <w:sz w:val="18"/>
-          <w:szCs w:val="18"/>
-        </w:rPr>
-        <w:t>title('Unit Impulse Function');</w:t>
+        <w:t xml:space="preserve"> 11</w:t>
+      </w:r>
+    </w:p>
+    <w:p>
+      <w:pPr>
+        <w:rPr>
+          <w:rFonts w:ascii="Courier New" w:hAnsi="Courier New" w:cs="Courier New"/>
+          <w:sz w:val="18"/>
+          <w:szCs w:val="18"/>
+        </w:rPr>
+      </w:pPr>
+      <w:r>
+        <w:rPr>
+          <w:rFonts w:ascii="Courier New" w:hAnsi="Courier New" w:cs="Courier New"/>
+          <w:sz w:val="18"/>
+          <w:szCs w:val="18"/>
+        </w:rPr>
+        <w:t>t=-3:0.1:3</w:t>
+      </w:r>
+    </w:p>
+    <w:p>
+      <w:pPr>
+        <w:rPr>
+          <w:rFonts w:ascii="Courier New" w:hAnsi="Courier New" w:cs="Courier New"/>
+          <w:sz w:val="18"/>
+          <w:szCs w:val="18"/>
+        </w:rPr>
+      </w:pPr>
+      <w:r>
+        <w:rPr>
+          <w:rFonts w:ascii="Courier New" w:hAnsi="Courier New" w:cs="Courier New"/>
+          <w:sz w:val="18"/>
+          <w:szCs w:val="18"/>
+        </w:rPr>
+        <w:t>y= inf==</w:t>
+      </w:r>
+      <w:proofErr w:type="spellStart"/>
+      <w:r>
+        <w:rPr>
+          <w:rFonts w:ascii="Courier New" w:hAnsi="Courier New" w:cs="Courier New"/>
+          <w:sz w:val="18"/>
+          <w:szCs w:val="18"/>
+        </w:rPr>
+        <w:t>dirac</w:t>
+      </w:r>
+      <w:proofErr w:type="spellEnd"/>
+      <w:r>
+        <w:rPr>
+          <w:rFonts w:ascii="Courier New" w:hAnsi="Courier New" w:cs="Courier New"/>
+          <w:sz w:val="18"/>
+          <w:szCs w:val="18"/>
+        </w:rPr>
+        <w:t>(t)</w:t>
+      </w:r>
+    </w:p>
+    <w:p>
+      <w:pPr>
+        <w:rPr>
+          <w:rFonts w:ascii="Courier New" w:hAnsi="Courier New" w:cs="Courier New"/>
+          <w:sz w:val="18"/>
+          <w:szCs w:val="18"/>
+        </w:rPr>
+      </w:pPr>
+      <w:r>
+        <w:rPr>
+          <w:rFonts w:ascii="Courier New" w:hAnsi="Courier New" w:cs="Courier New"/>
+          <w:sz w:val="18"/>
+          <w:szCs w:val="18"/>
+        </w:rPr>
+        <w:t>plot(</w:t>
+      </w:r>
+      <w:proofErr w:type="spellStart"/>
+      <w:r>
+        <w:rPr>
+          <w:rFonts w:ascii="Courier New" w:hAnsi="Courier New" w:cs="Courier New"/>
+          <w:sz w:val="18"/>
+          <w:szCs w:val="18"/>
+        </w:rPr>
+        <w:t>t,y</w:t>
+      </w:r>
+      <w:proofErr w:type="spellEnd"/>
+      <w:r>
+        <w:rPr>
+          <w:rFonts w:ascii="Courier New" w:hAnsi="Courier New" w:cs="Courier New"/>
+          <w:sz w:val="18"/>
+          <w:szCs w:val="18"/>
+        </w:rPr>
+        <w:t>)</w:t>
       </w:r>
     </w:p>
     <w:p>
@@ -4496,7 +3939,7 @@
           <w:sz w:val="18"/>
           <w:szCs w:val="18"/>
         </w:rPr>
-        <w:t>('Time (t)');</w:t>
+        <w:t>('Time')</w:t>
       </w:r>
     </w:p>
     <w:p>
@@ -4523,55 +3966,63 @@
           <w:sz w:val="18"/>
           <w:szCs w:val="18"/>
         </w:rPr>
-        <w:t>('\delta(t)');</w:t>
-      </w:r>
-    </w:p>
-    <w:p>
-      <w:pPr>
-        <w:rPr>
-          <w:rFonts w:ascii="Courier New" w:hAnsi="Courier New" w:cs="Courier New"/>
-          <w:sz w:val="18"/>
-          <w:szCs w:val="18"/>
-        </w:rPr>
-      </w:pPr>
-      <w:r>
-        <w:rPr>
-          <w:rFonts w:ascii="Courier New" w:hAnsi="Courier New" w:cs="Courier New"/>
-          <w:sz w:val="18"/>
-          <w:szCs w:val="18"/>
-        </w:rPr>
-        <w:t>grid on;</w:t>
-      </w:r>
-    </w:p>
-    <w:p>
-      <w:pPr>
-        <w:rPr>
-          <w:rFonts w:ascii="Courier New" w:hAnsi="Courier New" w:cs="Courier New"/>
-          <w:sz w:val="18"/>
-          <w:szCs w:val="18"/>
-        </w:rPr>
-      </w:pPr>
-    </w:p>
-    <w:p>
-      <w:pPr>
-        <w:rPr>
-          <w:rFonts w:ascii="Courier New" w:hAnsi="Courier New" w:cs="Courier New"/>
-          <w:sz w:val="18"/>
-          <w:szCs w:val="18"/>
-        </w:rPr>
-      </w:pPr>
-      <w:r>
-        <w:rPr>
-          <w:rFonts w:ascii="Courier New" w:hAnsi="Courier New" w:cs="Courier New"/>
-          <w:sz w:val="18"/>
-          <w:szCs w:val="18"/>
-        </w:rPr>
-        <w:lastRenderedPageBreak/>
+        <w:t>('Amplitude')</w:t>
+      </w:r>
+    </w:p>
+    <w:p>
+      <w:pPr>
+        <w:rPr>
+          <w:rFonts w:ascii="Courier New" w:hAnsi="Courier New" w:cs="Courier New"/>
+          <w:sz w:val="18"/>
+          <w:szCs w:val="18"/>
+        </w:rPr>
+      </w:pPr>
+      <w:r>
+        <w:rPr>
+          <w:rFonts w:ascii="Courier New" w:hAnsi="Courier New" w:cs="Courier New"/>
+          <w:sz w:val="18"/>
+          <w:szCs w:val="18"/>
+        </w:rPr>
+        <w:t xml:space="preserve">title('Unit impulse using </w:t>
+      </w:r>
+      <w:proofErr w:type="spellStart"/>
+      <w:r>
+        <w:rPr>
+          <w:rFonts w:ascii="Courier New" w:hAnsi="Courier New" w:cs="Courier New"/>
+          <w:sz w:val="18"/>
+          <w:szCs w:val="18"/>
+        </w:rPr>
+        <w:t>dirac</w:t>
+      </w:r>
+      <w:proofErr w:type="spellEnd"/>
+      <w:r>
+        <w:rPr>
+          <w:rFonts w:ascii="Courier New" w:hAnsi="Courier New" w:cs="Courier New"/>
+          <w:sz w:val="18"/>
+          <w:szCs w:val="18"/>
+        </w:rPr>
+        <w:t>(t)')</w:t>
+      </w:r>
+    </w:p>
+    <w:p>
+      <w:pPr>
+        <w:rPr>
+          <w:rFonts w:ascii="Courier New" w:hAnsi="Courier New" w:cs="Courier New"/>
+          <w:sz w:val="18"/>
+          <w:szCs w:val="18"/>
+        </w:rPr>
+      </w:pPr>
+      <w:r>
+        <w:rPr>
+          <w:rFonts w:ascii="Courier New" w:hAnsi="Courier New" w:cs="Courier New"/>
+          <w:sz w:val="18"/>
+          <w:szCs w:val="18"/>
+        </w:rPr>
         <w:drawing>
-          <wp:inline distT="0" distB="0" distL="0" distR="0" wp14:anchorId="2B4C2E42" wp14:editId="7D0FED9B">
-            <wp:extent cx="2743200" cy="2475865"/>
-            <wp:effectExtent l="0" t="0" r="0" b="635"/>
-            <wp:docPr id="1828668870" name="Picture 1"/>
+          <wp:inline distT="0" distB="0" distL="0" distR="0" wp14:anchorId="775C9B2F" wp14:editId="7314E6CB">
+            <wp:extent cx="2743200" cy="2581275"/>
+            <wp:effectExtent l="0" t="0" r="0" b="9525"/>
+            <wp:docPr id="1213160676" name="Picture 1"/>
             <wp:cNvGraphicFramePr>
               <a:graphicFrameLocks xmlns:a="http://schemas.openxmlformats.org/drawingml/2006/main" noChangeAspect="1"/>
             </wp:cNvGraphicFramePr>
@@ -4579,7 +4030,7 @@
               <a:graphicData uri="http://schemas.openxmlformats.org/drawingml/2006/picture">
                 <pic:pic xmlns:pic="http://schemas.openxmlformats.org/drawingml/2006/picture">
                   <pic:nvPicPr>
-                    <pic:cNvPr id="1828668870" name=""/>
+                    <pic:cNvPr id="1213160676" name=""/>
                     <pic:cNvPicPr/>
                   </pic:nvPicPr>
                   <pic:blipFill>
@@ -4591,7 +4042,7 @@
                   <pic:spPr>
                     <a:xfrm>
                       <a:off x="0" y="0"/>
-                      <a:ext cx="2743200" cy="2475865"/>
+                      <a:ext cx="2743200" cy="2581275"/>
                     </a:xfrm>
                     <a:prstGeom prst="rect">
                       <a:avLst/>

</xml_diff>